<commit_message>
add base data op
</commit_message>
<xml_diff>
--- a/docs/v2.0/Supervision_v2.0.0_SRS-v1.0.2.docx
+++ b/docs/v2.0/Supervision_v2.0.0_SRS-v1.0.2.docx
@@ -2219,7 +2219,7 @@
             </w:r>
             <w:r>
               <w:rPr>
-                <w:rStyle w:val="24"/>
+                <w:rStyle w:val="23"/>
                 <w:rFonts w:hAnsi="宋体"/>
                 <w:bCs/>
                 <w:sz w:val="18"/>
@@ -2229,7 +2229,7 @@
             </w:r>
             <w:r>
               <w:rPr>
-                <w:rStyle w:val="24"/>
+                <w:rStyle w:val="23"/>
                 <w:rFonts w:hint="eastAsia" w:hAnsi="宋体"/>
                 <w:bCs/>
                 <w:sz w:val="18"/>
@@ -7334,11 +7334,11 @@
           </w14:textFill>
         </w:rPr>
       </w:pPr>
-      <w:bookmarkStart w:id="6" w:name="_Toc290292577"/>
-      <w:bookmarkStart w:id="7" w:name="_Toc240453437"/>
+      <w:bookmarkStart w:id="6" w:name="_Toc240453437"/>
+      <w:bookmarkStart w:id="7" w:name="_Toc525525763"/>
       <w:bookmarkStart w:id="8" w:name="_Toc504109057"/>
-      <w:bookmarkStart w:id="9" w:name="_Toc265248672"/>
-      <w:bookmarkStart w:id="10" w:name="_Toc525525763"/>
+      <w:bookmarkStart w:id="9" w:name="_Toc290292577"/>
+      <w:bookmarkStart w:id="10" w:name="_Toc265248672"/>
       <w:r>
         <w:rPr>
           <w:rFonts w:hint="eastAsia" w:eastAsia="宋体"/>
@@ -7356,8 +7356,8 @@
       <w:bookmarkEnd w:id="8"/>
       <w:bookmarkEnd w:id="9"/>
       <w:bookmarkEnd w:id="10"/>
-      <w:bookmarkStart w:id="11" w:name="_Toc290292578"/>
-      <w:bookmarkStart w:id="12" w:name="_Toc525525764"/>
+      <w:bookmarkStart w:id="11" w:name="_Toc525525764"/>
+      <w:bookmarkStart w:id="12" w:name="_Toc290292578"/>
     </w:p>
     <w:p>
       <w:pPr>
@@ -7471,10 +7471,10 @@
           </w14:textFill>
         </w:rPr>
       </w:pPr>
-      <w:bookmarkStart w:id="13" w:name="_Toc240453439"/>
-      <w:bookmarkStart w:id="14" w:name="_Toc265248674"/>
-      <w:bookmarkStart w:id="15" w:name="_Toc290292580"/>
-      <w:bookmarkStart w:id="16" w:name="_Toc504109058"/>
+      <w:bookmarkStart w:id="13" w:name="_Toc265248674"/>
+      <w:bookmarkStart w:id="14" w:name="_Toc504109058"/>
+      <w:bookmarkStart w:id="15" w:name="_Toc240453439"/>
+      <w:bookmarkStart w:id="16" w:name="_Toc290292580"/>
       <w:r>
         <w:rPr>
           <w:rFonts w:eastAsia="宋体" w:cs="宋体"/>
@@ -8237,10 +8237,10 @@
           </w14:textFill>
         </w:rPr>
       </w:pPr>
-      <w:bookmarkStart w:id="17" w:name="_Toc290292582"/>
+      <w:bookmarkStart w:id="17" w:name="_Toc240453440"/>
       <w:bookmarkStart w:id="18" w:name="_Toc265248675"/>
-      <w:bookmarkStart w:id="19" w:name="_Toc504109059"/>
-      <w:bookmarkStart w:id="20" w:name="_Toc240453440"/>
+      <w:bookmarkStart w:id="19" w:name="_Toc290292582"/>
+      <w:bookmarkStart w:id="20" w:name="_Toc504109059"/>
       <w:r>
         <w:rPr>
           <w:rFonts w:hint="eastAsia" w:eastAsia="宋体"/>
@@ -8299,8 +8299,8 @@
       </w:pPr>
       <w:bookmarkStart w:id="21" w:name="_本系统的需求标识方法"/>
       <w:bookmarkEnd w:id="21"/>
-      <w:bookmarkStart w:id="22" w:name="_Toc265248676"/>
-      <w:bookmarkStart w:id="23" w:name="_Toc504109060"/>
+      <w:bookmarkStart w:id="22" w:name="_Toc504109060"/>
+      <w:bookmarkStart w:id="23" w:name="_Toc265248676"/>
       <w:r>
         <w:rPr>
           <w:rFonts w:hint="eastAsia"/>
@@ -8810,8 +8810,8 @@
           </w14:textFill>
         </w:rPr>
       </w:pPr>
-      <w:bookmarkStart w:id="25" w:name="_Toc504109061"/>
-      <w:bookmarkStart w:id="26" w:name="_Toc265248677"/>
+      <w:bookmarkStart w:id="25" w:name="_Toc265248677"/>
+      <w:bookmarkStart w:id="26" w:name="_Toc504109061"/>
       <w:r>
         <w:rPr>
           <w:rFonts w:hint="eastAsia"/>
@@ -9105,8 +9105,8 @@
         </w:rPr>
       </w:pPr>
       <w:bookmarkStart w:id="28" w:name="_Toc240453441"/>
-      <w:bookmarkStart w:id="29" w:name="_Toc504109062"/>
-      <w:bookmarkStart w:id="30" w:name="_Toc265248680"/>
+      <w:bookmarkStart w:id="29" w:name="_Toc265248680"/>
+      <w:bookmarkStart w:id="30" w:name="_Toc504109062"/>
       <w:r>
         <w:rPr>
           <w:rFonts w:hint="eastAsia" w:eastAsia="宋体"/>
@@ -9194,8 +9194,8 @@
           </w14:textFill>
         </w:rPr>
       </w:pPr>
-      <w:bookmarkStart w:id="34" w:name="_Toc504109064"/>
-      <w:bookmarkStart w:id="35" w:name="_Toc265248682"/>
+      <w:bookmarkStart w:id="34" w:name="_Toc265248682"/>
+      <w:bookmarkStart w:id="35" w:name="_Toc504109064"/>
       <w:bookmarkStart w:id="36" w:name="_Toc240453443"/>
       <w:r>
         <w:rPr>
@@ -9253,10 +9253,10 @@
           </w14:textFill>
         </w:rPr>
       </w:pPr>
-      <w:bookmarkStart w:id="37" w:name="_Toc240453446"/>
-      <w:bookmarkStart w:id="38" w:name="_Toc504109065"/>
-      <w:bookmarkStart w:id="39" w:name="_Toc265248683"/>
-      <w:bookmarkStart w:id="40" w:name="_Toc290292588"/>
+      <w:bookmarkStart w:id="37" w:name="_Toc290292588"/>
+      <w:bookmarkStart w:id="38" w:name="_Toc265248683"/>
+      <w:bookmarkStart w:id="39" w:name="_Toc504109065"/>
+      <w:bookmarkStart w:id="40" w:name="_Toc240453446"/>
       <w:r>
         <w:rPr>
           <w:rFonts w:hint="eastAsia" w:eastAsia="宋体"/>
@@ -9327,8 +9327,8 @@
           </w14:textFill>
         </w:rPr>
       </w:pPr>
-      <w:bookmarkStart w:id="41" w:name="_Toc265248685"/>
-      <w:bookmarkStart w:id="42" w:name="_Toc504109066"/>
+      <w:bookmarkStart w:id="41" w:name="_Toc504109066"/>
+      <w:bookmarkStart w:id="42" w:name="_Toc265248685"/>
       <w:r>
         <w:rPr>
           <w:rFonts w:hint="eastAsia"/>
@@ -15990,15 +15990,7 @@
         <w:rPr>
           <w:rFonts w:hint="eastAsia"/>
         </w:rPr>
-        <w:t>查看机柜的基本信息，某些信息不是所有机柜</w:t>
-      </w:r>
-      <w:bookmarkStart w:id="123" w:name="_GoBack"/>
-      <w:bookmarkEnd w:id="123"/>
-      <w:r>
-        <w:rPr>
-          <w:rFonts w:hint="eastAsia"/>
-        </w:rPr>
-        <w:t>都能显示，无法显示的数据用“</w:t>
+        <w:t>查看机柜的基本信息，某些信息不是所有机柜都能显示，无法显示的数据用“</w:t>
       </w:r>
       <w:r>
         <w:t>N/A</w:t>
@@ -18256,14 +18248,6 @@
       </w:tblGrid>
       <w:tr>
         <w:tblPrEx>
-          <w:tblBorders>
-            <w:top w:val="single" w:color="auto" w:sz="4" w:space="0"/>
-            <w:left w:val="single" w:color="auto" w:sz="4" w:space="0"/>
-            <w:bottom w:val="single" w:color="auto" w:sz="4" w:space="0"/>
-            <w:right w:val="single" w:color="auto" w:sz="4" w:space="0"/>
-            <w:insideH w:val="single" w:color="auto" w:sz="4" w:space="0"/>
-            <w:insideV w:val="single" w:color="auto" w:sz="4" w:space="0"/>
-          </w:tblBorders>
           <w:tblLayout w:type="fixed"/>
           <w:tblCellMar>
             <w:top w:w="0" w:type="dxa"/>
@@ -18871,14 +18855,6 @@
       </w:tr>
       <w:tr>
         <w:tblPrEx>
-          <w:tblBorders>
-            <w:top w:val="single" w:color="auto" w:sz="4" w:space="0"/>
-            <w:left w:val="single" w:color="auto" w:sz="4" w:space="0"/>
-            <w:bottom w:val="single" w:color="auto" w:sz="4" w:space="0"/>
-            <w:right w:val="single" w:color="auto" w:sz="4" w:space="0"/>
-            <w:insideH w:val="single" w:color="auto" w:sz="4" w:space="0"/>
-            <w:insideV w:val="single" w:color="auto" w:sz="4" w:space="0"/>
-          </w:tblBorders>
           <w:tblLayout w:type="fixed"/>
           <w:tblCellMar>
             <w:top w:w="0" w:type="dxa"/>
@@ -20953,8 +20929,16 @@
               <w:rPr>
                 <w:rFonts w:hint="eastAsia"/>
               </w:rPr>
-              <w:t>的名称放置该机柜</w:t>
-            </w:r>
+              <w:t>的名称放置该</w:t>
+            </w:r>
+            <w:bookmarkStart w:id="123" w:name="_GoBack"/>
+            <w:r>
+              <w:rPr>
+                <w:rFonts w:hint="eastAsia"/>
+              </w:rPr>
+              <w:t>机柜</w:t>
+            </w:r>
+            <w:bookmarkEnd w:id="123"/>
           </w:p>
         </w:tc>
       </w:tr>
@@ -22755,7 +22739,7 @@
           </w:tblCellMar>
         </w:tblPrEx>
         <w:trPr>
-          <w:trHeight w:val="439" w:hRule="atLeast"/>
+          <w:trHeight w:val="1255" w:hRule="atLeast"/>
           <w:jc w:val="center"/>
         </w:trPr>
         <w:tc>

</xml_diff>